<commit_message>
debugged saving and reading into inner binaty format
</commit_message>
<xml_diff>
--- a/Формат словаря.docx
+++ b/Формат словаря.docx
@@ -7,7 +7,7 @@
         <w:spacing w:before="100" w:beforeAutospacing="1" w:after="100" w:afterAutospacing="1" w:line="240" w:lineRule="auto"/>
         <w:outlineLvl w:val="1"/>
         <w:rPr>
-          <w:rFonts w:ascii="times" w:eastAsia="Times New Roman" w:hAnsi="times" w:cs="Times New Roman"/>
+          <w:rFonts w:ascii="Times" w:eastAsia="Times New Roman" w:hAnsi="Times" w:cs="Times New Roman"/>
           <w:b/>
           <w:bCs/>
           <w:color w:val="004C89"/>
@@ -18,7 +18,7 @@
       </w:pPr>
       <w:r>
         <w:rPr>
-          <w:rFonts w:ascii="times" w:eastAsia="Times New Roman" w:hAnsi="times" w:cs="Times New Roman"/>
+          <w:rFonts w:ascii="Times" w:eastAsia="Times New Roman" w:hAnsi="Times" w:cs="Times New Roman"/>
           <w:b/>
           <w:bCs/>
           <w:color w:val="004C89"/>
@@ -1526,8 +1526,148 @@
       </w:r>
     </w:p>
     <w:p>
+      <w:pPr>
+        <w:spacing w:before="100" w:beforeAutospacing="1" w:after="100" w:afterAutospacing="1" w:line="240" w:lineRule="auto"/>
+        <w:rPr>
+          <w:rFonts w:ascii="Verdana" w:eastAsia="Times New Roman" w:hAnsi="Verdana" w:cs="Times New Roman"/>
+          <w:color w:val="000000"/>
+          <w:sz w:val="20"/>
+          <w:szCs w:val="20"/>
+          <w:lang w:eastAsia="ru-RU"/>
+        </w:rPr>
+      </w:pPr>
+    </w:p>
+    <w:tbl>
+      <w:tblPr>
+        <w:tblW w:w="4500" w:type="pct"/>
+        <w:jc w:val="center"/>
+        <w:tblCellSpacing w:w="7" w:type="dxa"/>
+        <w:tblBorders>
+          <w:top w:val="dashed" w:sz="6" w:space="0" w:color="333333"/>
+          <w:left w:val="dashed" w:sz="6" w:space="0" w:color="333333"/>
+          <w:bottom w:val="dashed" w:sz="6" w:space="0" w:color="333333"/>
+          <w:right w:val="dashed" w:sz="6" w:space="0" w:color="333333"/>
+        </w:tblBorders>
+        <w:shd w:val="clear" w:color="auto" w:fill="FEF9F0"/>
+        <w:tblCellMar>
+          <w:top w:w="45" w:type="dxa"/>
+          <w:left w:w="675" w:type="dxa"/>
+          <w:bottom w:w="45" w:type="dxa"/>
+          <w:right w:w="45" w:type="dxa"/>
+        </w:tblCellMar>
+        <w:tblLook w:val="04A0" w:firstRow="1" w:lastRow="0" w:firstColumn="1" w:lastColumn="0" w:noHBand="0" w:noVBand="1"/>
+      </w:tblPr>
+      <w:tblGrid>
+        <w:gridCol w:w="8405"/>
+      </w:tblGrid>
+      <w:tr>
+        <w:trPr>
+          <w:tblCellSpacing w:w="7" w:type="dxa"/>
+          <w:jc w:val="center"/>
+        </w:trPr>
+        <w:tc>
+          <w:tcPr>
+            <w:tcW w:w="0" w:type="auto"/>
+            <w:shd w:val="clear" w:color="auto" w:fill="FEF9F0"/>
+            <w:tcMar>
+              <w:top w:w="150" w:type="dxa"/>
+              <w:left w:w="0" w:type="dxa"/>
+              <w:bottom w:w="150" w:type="dxa"/>
+              <w:right w:w="75" w:type="dxa"/>
+            </w:tcMar>
+            <w:vAlign w:val="center"/>
+            <w:hideMark/>
+          </w:tcPr>
+          <w:p>
+            <w:pPr>
+              <w:spacing w:after="0" w:line="252" w:lineRule="atLeast"/>
+              <w:rPr>
+                <w:rFonts w:ascii="Verdana" w:eastAsia="Times New Roman" w:hAnsi="Verdana" w:cs="Times New Roman"/>
+                <w:color w:val="333333"/>
+                <w:sz w:val="21"/>
+                <w:szCs w:val="21"/>
+                <w:lang w:val="en-US" w:eastAsia="ru-RU"/>
+              </w:rPr>
+            </w:pPr>
+            <w:proofErr w:type="spellStart"/>
+            <w:r>
+              <w:rPr>
+                <w:rFonts w:ascii="Verdana" w:eastAsia="Times New Roman" w:hAnsi="Verdana" w:cs="Times New Roman"/>
+                <w:color w:val="333333"/>
+                <w:sz w:val="21"/>
+                <w:szCs w:val="21"/>
+                <w:lang w:val="en-US" w:eastAsia="ru-RU"/>
+              </w:rPr>
+              <w:t>makezd</w:t>
+            </w:r>
+            <w:proofErr w:type="spellEnd"/>
+            <w:r>
+              <w:rPr>
+                <w:rFonts w:ascii="Verdana" w:eastAsia="Times New Roman" w:hAnsi="Verdana" w:cs="Times New Roman"/>
+                <w:color w:val="333333"/>
+                <w:sz w:val="21"/>
+                <w:szCs w:val="21"/>
+                <w:lang w:val="en-US" w:eastAsia="ru-RU"/>
+              </w:rPr>
+              <w:t xml:space="preserve"> –u </w:t>
+            </w:r>
+            <w:proofErr w:type="spellStart"/>
+            <w:r>
+              <w:rPr>
+                <w:rFonts w:ascii="Verdana" w:eastAsia="Times New Roman" w:hAnsi="Verdana" w:cs="Times New Roman"/>
+                <w:color w:val="333333"/>
+                <w:sz w:val="21"/>
+                <w:szCs w:val="21"/>
+                <w:lang w:val="en-US" w:eastAsia="ru-RU"/>
+              </w:rPr>
+              <w:t>dictionary.zd</w:t>
+            </w:r>
+            <w:proofErr w:type="spellEnd"/>
+            <w:r>
+              <w:rPr>
+                <w:rFonts w:ascii="Verdana" w:eastAsia="Times New Roman" w:hAnsi="Verdana" w:cs="Times New Roman"/>
+                <w:color w:val="333333"/>
+                <w:sz w:val="21"/>
+                <w:szCs w:val="21"/>
+                <w:lang w:val="en-US" w:eastAsia="ru-RU"/>
+              </w:rPr>
+              <w:t xml:space="preserve"> dictionary.txt </w:t>
+            </w:r>
+          </w:p>
+        </w:tc>
+      </w:tr>
+    </w:tbl>
+    <w:p>
+      <w:pPr>
+        <w:spacing w:before="100" w:beforeAutospacing="1" w:after="100" w:afterAutospacing="1" w:line="240" w:lineRule="auto"/>
+        <w:rPr>
+          <w:rFonts w:ascii="Verdana" w:eastAsia="Times New Roman" w:hAnsi="Verdana" w:cs="Times New Roman"/>
+          <w:color w:val="000000"/>
+          <w:sz w:val="20"/>
+          <w:szCs w:val="20"/>
+          <w:lang w:val="en-US" w:eastAsia="ru-RU"/>
+        </w:rPr>
+      </w:pPr>
+      <w:r>
+        <w:rPr>
+          <w:rFonts w:ascii="Verdana" w:eastAsia="Times New Roman" w:hAnsi="Verdana" w:cs="Times New Roman"/>
+          <w:color w:val="000000"/>
+          <w:sz w:val="21"/>
+          <w:szCs w:val="21"/>
+          <w:shd w:val="clear" w:color="auto" w:fill="FFFFFF"/>
+          <w:lang w:val="en-US" w:eastAsia="ru-RU"/>
+        </w:rPr>
+        <w:br/>
+      </w:r>
       <w:bookmarkStart w:id="0" w:name="_GoBack"/>
       <w:bookmarkEnd w:id="0"/>
+    </w:p>
+    <w:p>
+      <w:pPr>
+        <w:rPr>
+          <w:lang w:val="en-US"/>
+        </w:rPr>
+      </w:pPr>
     </w:p>
     <w:sectPr>
       <w:pgSz w:w="11906" w:h="16838"/>

</xml_diff>